<commit_message>
added color test optiion and pre procssing documantation
</commit_message>
<xml_diff>
--- a/doc/project document.docx
+++ b/doc/project document.docx
@@ -28,10 +28,16 @@
       <w:r>
         <w:t xml:space="preserve"> size and our need to have a dynamic and responsive environment</w:t>
       </w:r>
-    </w:p>
-    <w:p>
-      <w:r>
-        <w:t>We preformed the following preprocessing steps:</w:t>
+      <w:r>
+        <w:t xml:space="preserve"> </w:t>
+      </w:r>
+      <w:proofErr w:type="gramStart"/>
+      <w:r>
+        <w:t>We</w:t>
+      </w:r>
+      <w:proofErr w:type="gramEnd"/>
+      <w:r>
+        <w:t xml:space="preserve"> preformed the following preprocessing steps:</w:t>
       </w:r>
     </w:p>
     <w:p>
@@ -43,7 +49,10 @@
         </w:numPr>
       </w:pPr>
       <w:r>
-        <w:t xml:space="preserve">We download with the  </w:t>
+        <w:t xml:space="preserve">We download with </w:t>
+      </w:r>
+      <w:r>
+        <w:t xml:space="preserve">the </w:t>
       </w:r>
       <w:proofErr w:type="spellStart"/>
       <w:r>
@@ -66,6 +75,9 @@
       <w:proofErr w:type="spellEnd"/>
       <w:r>
         <w:t xml:space="preserve"> table as a single object</w:t>
+      </w:r>
+      <w:r>
+        <w:t>.</w:t>
       </w:r>
     </w:p>
     <w:p>
@@ -155,27 +167,34 @@
           <w:sz w:val="20"/>
           <w:szCs w:val="20"/>
         </w:rPr>
-        <w:t xml:space="preserve"> (only </w:t>
-      </w:r>
-      <w:proofErr w:type="spellStart"/>
-      <w:r>
-        <w:rPr>
-          <w:rFonts w:ascii="Courier New" w:hAnsi="Courier New" w:cs="Courier New"/>
-          <w:color w:val="000000"/>
-          <w:sz w:val="20"/>
-          <w:szCs w:val="20"/>
-        </w:rPr>
-        <w:t>u.s</w:t>
-      </w:r>
-      <w:proofErr w:type="spellEnd"/>
-      <w:r>
-        <w:rPr>
-          <w:rFonts w:ascii="Courier New" w:hAnsi="Courier New" w:cs="Courier New"/>
-          <w:color w:val="000000"/>
-          <w:sz w:val="20"/>
-          <w:szCs w:val="20"/>
-        </w:rPr>
-        <w:t xml:space="preserve"> ,source </w:t>
+        <w:t xml:space="preserve"> (</w:t>
+      </w:r>
+      <w:r>
+        <w:rPr>
+          <w:rFonts w:ascii="Courier New" w:hAnsi="Courier New" w:cs="Courier New"/>
+          <w:color w:val="000000"/>
+          <w:sz w:val="20"/>
+          <w:szCs w:val="20"/>
+        </w:rPr>
+        <w:t>allCountries.txt</w:t>
+      </w:r>
+      <w:r>
+        <w:rPr>
+          <w:rFonts w:ascii="Courier New" w:hAnsi="Courier New" w:cs="Courier New"/>
+          <w:color w:val="000000"/>
+          <w:sz w:val="20"/>
+          <w:szCs w:val="20"/>
+        </w:rPr>
+        <w:t xml:space="preserve"> </w:t>
+      </w:r>
+      <w:r>
+        <w:rPr>
+          <w:rFonts w:ascii="Courier New" w:hAnsi="Courier New" w:cs="Courier New"/>
+          <w:color w:val="000000"/>
+          <w:sz w:val="20"/>
+          <w:szCs w:val="20"/>
+        </w:rPr>
+        <w:t xml:space="preserve">,source </w:t>
       </w:r>
       <w:r>
         <w:rPr>
@@ -649,7 +668,27 @@
           <w:sz w:val="20"/>
           <w:szCs w:val="20"/>
         </w:rPr>
-        <w:t>If the country code for the object is the US, then we consider this a valid object</w:t>
+        <w:t xml:space="preserve">If the country </w:t>
+      </w:r>
+      <w:bookmarkStart w:id="0" w:name="_GoBack"/>
+      <w:r>
+        <w:rPr>
+          <w:rFonts w:ascii="Courier New" w:hAnsi="Courier New" w:cs="Courier New"/>
+          <w:color w:val="000000"/>
+          <w:sz w:val="20"/>
+          <w:szCs w:val="20"/>
+        </w:rPr>
+        <w:t xml:space="preserve">code </w:t>
+      </w:r>
+      <w:bookmarkEnd w:id="0"/>
+      <w:r>
+        <w:rPr>
+          <w:rFonts w:ascii="Courier New" w:hAnsi="Courier New" w:cs="Courier New"/>
+          <w:color w:val="000000"/>
+          <w:sz w:val="20"/>
+          <w:szCs w:val="20"/>
+        </w:rPr>
+        <w:t>for the object is the US, then we consider this a valid object</w:t>
       </w:r>
     </w:p>
     <w:p>
@@ -741,7 +780,6 @@
         </w:rPr>
         <w:t xml:space="preserve"> the third array is kept in part3.json file located in the data/</w:t>
       </w:r>
-      <w:proofErr w:type="spellStart"/>
       <w:r>
         <w:rPr>
           <w:rFonts w:ascii="Courier New" w:hAnsi="Courier New" w:cs="Courier New"/>
@@ -751,7 +789,6 @@
         </w:rPr>
         <w:t>newsItemsparts</w:t>
       </w:r>
-      <w:proofErr w:type="spellEnd"/>
       <w:r>
         <w:rPr>
           <w:rFonts w:ascii="Courier New" w:hAnsi="Courier New" w:cs="Courier New"/>
@@ -860,8 +897,11 @@
         </w:rPr>
         <w:t xml:space="preserve"> and Firefox kept crashing)</w:t>
       </w:r>
-      <w:bookmarkStart w:id="0" w:name="_GoBack"/>
-      <w:bookmarkEnd w:id="0"/>
+    </w:p>
+    <w:p>
+      <w:r>
+        <w:t>All code for preprocessing is located in geo.zip, our preprocessing program is in the mainGeo file.</w:t>
+      </w:r>
     </w:p>
     <w:p/>
     <w:p>

</xml_diff>

<commit_message>
added custom color picker
</commit_message>
<xml_diff>
--- a/doc/project document.docx
+++ b/doc/project document.docx
@@ -6,11 +6,19 @@
       <w:pPr>
         <w:jc w:val="center"/>
         <w:rPr>
-          <w:u w:val="single"/>
-        </w:rPr>
-      </w:pPr>
-      <w:r>
-        <w:rPr>
+          <w:b/>
+          <w:bCs/>
+          <w:sz w:val="40"/>
+          <w:szCs w:val="40"/>
+          <w:u w:val="single"/>
+        </w:rPr>
+      </w:pPr>
+      <w:r>
+        <w:rPr>
+          <w:b/>
+          <w:bCs/>
+          <w:sz w:val="40"/>
+          <w:szCs w:val="40"/>
           <w:u w:val="single"/>
         </w:rPr>
         <w:t>Pre processing</w:t>
@@ -31,11 +39,9 @@
       <w:r>
         <w:t xml:space="preserve"> </w:t>
       </w:r>
-      <w:proofErr w:type="gramStart"/>
-      <w:r>
-        <w:t>We</w:t>
-      </w:r>
-      <w:proofErr w:type="gramEnd"/>
+      <w:r>
+        <w:t>we</w:t>
+      </w:r>
       <w:r>
         <w:t xml:space="preserve"> preformed the following preprocessing steps:</w:t>
       </w:r>
@@ -60,13 +66,7 @@
       </w:r>
       <w:proofErr w:type="spellEnd"/>
       <w:r>
-        <w:t xml:space="preserve"> command</w:t>
-      </w:r>
-      <w:r>
-        <w:t xml:space="preserve"> </w:t>
-      </w:r>
-      <w:r>
-        <w:t xml:space="preserve">each item in the </w:t>
+        <w:t xml:space="preserve"> command each item in the </w:t>
       </w:r>
       <w:proofErr w:type="spellStart"/>
       <w:r>
@@ -106,10 +106,8 @@
       <w:proofErr w:type="spellStart"/>
       <w:r>
         <w:rPr>
-          <w:rFonts w:ascii="Courier New" w:hAnsi="Courier New" w:cs="Courier New"/>
-          <w:color w:val="000000"/>
-          <w:sz w:val="20"/>
-          <w:szCs w:val="20"/>
+          <w:rFonts w:cs="Courier New"/>
+          <w:color w:val="000000"/>
           <w:highlight w:val="lightGray"/>
         </w:rPr>
         <w:t>ReverseGeoCode</w:t>
@@ -117,100 +115,64 @@
       <w:proofErr w:type="spellEnd"/>
       <w:r>
         <w:rPr>
-          <w:rFonts w:ascii="Courier New" w:hAnsi="Courier New" w:cs="Courier New"/>
-          <w:color w:val="000000"/>
-          <w:sz w:val="20"/>
-          <w:szCs w:val="20"/>
+          <w:rFonts w:cs="Courier New"/>
+          <w:color w:val="000000"/>
         </w:rPr>
         <w:t xml:space="preserve"> package</w:t>
       </w:r>
       <w:r>
         <w:rPr>
-          <w:rFonts w:ascii="Courier New" w:hAnsi="Courier New" w:cs="Courier New"/>
-          <w:color w:val="000000"/>
-          <w:sz w:val="20"/>
-          <w:szCs w:val="20"/>
+          <w:rFonts w:cs="Courier New"/>
+          <w:color w:val="000000"/>
         </w:rPr>
         <w:t xml:space="preserve"> with </w:t>
       </w:r>
       <w:r>
         <w:rPr>
-          <w:rFonts w:ascii="Courier New" w:hAnsi="Courier New" w:cs="Courier New"/>
-          <w:color w:val="000000"/>
-          <w:sz w:val="20"/>
-          <w:szCs w:val="20"/>
+          <w:rFonts w:cs="Courier New"/>
+          <w:color w:val="000000"/>
         </w:rPr>
         <w:t>appropriate</w:t>
       </w:r>
       <w:r>
         <w:rPr>
-          <w:rFonts w:ascii="Courier New" w:hAnsi="Courier New" w:cs="Courier New"/>
-          <w:color w:val="000000"/>
-          <w:sz w:val="20"/>
-          <w:szCs w:val="20"/>
+          <w:rFonts w:cs="Courier New"/>
+          <w:color w:val="000000"/>
         </w:rPr>
         <w:t xml:space="preserve"> </w:t>
       </w:r>
       <w:r>
         <w:rPr>
-          <w:rFonts w:ascii="Courier New" w:hAnsi="Courier New" w:cs="Courier New"/>
-          <w:color w:val="000000"/>
-          <w:sz w:val="20"/>
-          <w:szCs w:val="20"/>
+          <w:rFonts w:cs="Courier New"/>
+          <w:color w:val="000000"/>
         </w:rPr>
         <w:t>coordinates</w:t>
       </w:r>
       <w:r>
         <w:rPr>
-          <w:rFonts w:ascii="Courier New" w:hAnsi="Courier New" w:cs="Courier New"/>
-          <w:color w:val="000000"/>
-          <w:sz w:val="20"/>
-          <w:szCs w:val="20"/>
+          <w:rFonts w:cs="Courier New"/>
+          <w:color w:val="000000"/>
         </w:rPr>
         <w:t xml:space="preserve"> (</w:t>
       </w:r>
       <w:r>
         <w:rPr>
-          <w:rFonts w:ascii="Courier New" w:hAnsi="Courier New" w:cs="Courier New"/>
-          <w:color w:val="000000"/>
-          <w:sz w:val="20"/>
-          <w:szCs w:val="20"/>
-        </w:rPr>
-        <w:t>allCountries.txt</w:t>
-      </w:r>
-      <w:r>
-        <w:rPr>
-          <w:rFonts w:ascii="Courier New" w:hAnsi="Courier New" w:cs="Courier New"/>
-          <w:color w:val="000000"/>
-          <w:sz w:val="20"/>
-          <w:szCs w:val="20"/>
-        </w:rPr>
-        <w:t xml:space="preserve"> </w:t>
-      </w:r>
-      <w:r>
-        <w:rPr>
-          <w:rFonts w:ascii="Courier New" w:hAnsi="Courier New" w:cs="Courier New"/>
-          <w:color w:val="000000"/>
-          <w:sz w:val="20"/>
-          <w:szCs w:val="20"/>
-        </w:rPr>
-        <w:t xml:space="preserve">,source </w:t>
-      </w:r>
-      <w:r>
-        <w:rPr>
-          <w:rFonts w:ascii="Courier New" w:hAnsi="Courier New" w:cs="Courier New"/>
-          <w:color w:val="000000"/>
-          <w:sz w:val="20"/>
-          <w:szCs w:val="20"/>
-        </w:rPr>
-        <w:t>http://www.geonames.org/</w:t>
-      </w:r>
-      <w:r>
-        <w:rPr>
-          <w:rFonts w:ascii="Courier New" w:hAnsi="Courier New" w:cs="Courier New"/>
-          <w:color w:val="000000"/>
-          <w:sz w:val="20"/>
-          <w:szCs w:val="20"/>
+          <w:rFonts w:cs="Courier New"/>
+          <w:color w:val="000000"/>
+        </w:rPr>
+        <w:t xml:space="preserve">allCountries.txt </w:t>
+      </w:r>
+      <w:r>
+        <w:rPr>
+          <w:rFonts w:cs="Courier New"/>
+          <w:color w:val="000000"/>
+        </w:rPr>
+        <w:t>,source http://www.geonames.org/</w:t>
+      </w:r>
+      <w:r>
+        <w:rPr>
+          <w:rFonts w:cs="Courier New"/>
+          <w:color w:val="000000"/>
         </w:rPr>
         <w:t>)</w:t>
       </w:r>
@@ -237,10 +199,8 @@
       <w:proofErr w:type="spellStart"/>
       <w:r>
         <w:rPr>
-          <w:rFonts w:ascii="Courier New" w:hAnsi="Courier New" w:cs="Courier New"/>
-          <w:color w:val="000000"/>
-          <w:sz w:val="20"/>
-          <w:szCs w:val="20"/>
+          <w:rFonts w:cs="Courier New"/>
+          <w:color w:val="000000"/>
           <w:highlight w:val="lightGray"/>
         </w:rPr>
         <w:t>ReverseGeoCode</w:t>
@@ -248,48 +208,31 @@
       <w:proofErr w:type="spellEnd"/>
       <w:r>
         <w:rPr>
-          <w:rFonts w:ascii="Courier New" w:hAnsi="Courier New" w:cs="Courier New"/>
-          <w:color w:val="000000"/>
-          <w:sz w:val="20"/>
-          <w:szCs w:val="20"/>
+          <w:rFonts w:cs="Courier New"/>
+          <w:color w:val="000000"/>
         </w:rPr>
         <w:t xml:space="preserve"> package on the first</w:t>
       </w:r>
       <w:r>
         <w:rPr>
-          <w:rFonts w:ascii="Courier New" w:hAnsi="Courier New" w:cs="Courier New"/>
-          <w:color w:val="000000"/>
-          <w:sz w:val="20"/>
-          <w:szCs w:val="20"/>
-        </w:rPr>
-        <w:t xml:space="preserve"> </w:t>
-      </w:r>
-      <w:r>
-        <w:rPr>
-          <w:rFonts w:ascii="Courier New" w:hAnsi="Courier New" w:cs="Courier New"/>
-          <w:color w:val="000000"/>
-          <w:sz w:val="20"/>
-          <w:szCs w:val="20"/>
-        </w:rPr>
-        <w:t>georss</w:t>
+          <w:rFonts w:cs="Courier New"/>
+          <w:color w:val="000000"/>
+        </w:rPr>
+        <w:t xml:space="preserve"> georss</w:t>
       </w:r>
       <w:proofErr w:type="gramStart"/>
       <w:r>
         <w:rPr>
-          <w:rFonts w:ascii="Courier New" w:hAnsi="Courier New" w:cs="Courier New"/>
-          <w:color w:val="000000"/>
-          <w:sz w:val="20"/>
-          <w:szCs w:val="20"/>
+          <w:rFonts w:cs="Courier New"/>
+          <w:color w:val="000000"/>
         </w:rPr>
         <w:t>:point</w:t>
       </w:r>
       <w:proofErr w:type="gramEnd"/>
       <w:r>
         <w:rPr>
-          <w:rFonts w:ascii="Courier New" w:hAnsi="Courier New" w:cs="Courier New"/>
-          <w:color w:val="000000"/>
-          <w:sz w:val="20"/>
-          <w:szCs w:val="20"/>
+          <w:rFonts w:cs="Courier New"/>
+          <w:color w:val="000000"/>
         </w:rPr>
         <w:t xml:space="preserve"> .</w:t>
       </w:r>
@@ -304,30 +247,10 @@
       </w:pPr>
       <w:r>
         <w:rPr>
-          <w:rFonts w:ascii="Courier New" w:hAnsi="Courier New" w:cs="Courier New"/>
-          <w:color w:val="000000"/>
-          <w:sz w:val="20"/>
-          <w:szCs w:val="20"/>
-        </w:rPr>
-        <w:t xml:space="preserve">If it had a </w:t>
-      </w:r>
-      <w:r>
-        <w:rPr>
-          <w:rFonts w:ascii="Courier New" w:hAnsi="Courier New" w:cs="Courier New"/>
-          <w:color w:val="000000"/>
-          <w:sz w:val="20"/>
-          <w:szCs w:val="20"/>
-        </w:rPr>
-        <w:t>georss:point</w:t>
-      </w:r>
-      <w:r>
-        <w:rPr>
-          <w:rFonts w:ascii="Courier New" w:hAnsi="Courier New" w:cs="Courier New"/>
-          <w:color w:val="000000"/>
-          <w:sz w:val="20"/>
-          <w:szCs w:val="20"/>
-        </w:rPr>
-        <w:t xml:space="preserve"> , we added the following key pairs</w:t>
+          <w:rFonts w:cs="Courier New"/>
+          <w:color w:val="000000"/>
+        </w:rPr>
+        <w:t>If it had a georss:point , we added the following key pairs</w:t>
       </w:r>
     </w:p>
     <w:p>
@@ -335,83 +258,58 @@
         <w:pStyle w:val="ListParagraph"/>
         <w:ind w:left="2160" w:firstLine="720"/>
         <w:rPr>
-          <w:rFonts w:ascii="Courier New" w:hAnsi="Courier New" w:cs="Courier New"/>
-          <w:color w:val="000000"/>
-          <w:sz w:val="20"/>
-          <w:szCs w:val="20"/>
-        </w:rPr>
-      </w:pPr>
-      <w:r>
-        <w:rPr>
-          <w:rFonts w:ascii="Courier New" w:hAnsi="Courier New" w:cs="Courier New"/>
-          <w:color w:val="000000"/>
-          <w:sz w:val="20"/>
-          <w:szCs w:val="20"/>
+          <w:rFonts w:cs="Courier New"/>
+          <w:color w:val="000000"/>
+        </w:rPr>
+      </w:pPr>
+      <w:r>
+        <w:rPr>
+          <w:rFonts w:cs="Courier New"/>
+          <w:color w:val="000000"/>
         </w:rPr>
         <w:t xml:space="preserve"> </w:t>
       </w:r>
       <w:r>
         <w:rPr>
-          <w:rFonts w:ascii="Courier New" w:hAnsi="Courier New" w:cs="Courier New"/>
-          <w:color w:val="000000"/>
-          <w:sz w:val="20"/>
-          <w:szCs w:val="20"/>
+          <w:rFonts w:cs="Courier New"/>
+          <w:color w:val="000000"/>
         </w:rPr>
         <w:t>Country</w:t>
       </w:r>
       <w:r>
         <w:rPr>
-          <w:rFonts w:ascii="Courier New" w:hAnsi="Courier New" w:cs="Courier New"/>
-          <w:color w:val="000000"/>
-          <w:sz w:val="20"/>
-          <w:szCs w:val="20"/>
-        </w:rPr>
-        <w:t xml:space="preserve"> </w:t>
-      </w:r>
-      <w:r>
-        <w:rPr>
-          <w:rFonts w:ascii="Courier New" w:hAnsi="Courier New" w:cs="Courier New"/>
-          <w:color w:val="000000"/>
-          <w:sz w:val="20"/>
-          <w:szCs w:val="20"/>
-        </w:rPr>
-        <w:t>(e.g</w:t>
-      </w:r>
-      <w:r>
-        <w:rPr>
-          <w:rFonts w:ascii="Courier New" w:hAnsi="Courier New" w:cs="Courier New"/>
-          <w:color w:val="000000"/>
-          <w:sz w:val="20"/>
-          <w:szCs w:val="20"/>
+          <w:rFonts w:cs="Courier New"/>
+          <w:color w:val="000000"/>
+        </w:rPr>
+        <w:t xml:space="preserve"> (e.g</w:t>
+      </w:r>
+      <w:r>
+        <w:rPr>
+          <w:rFonts w:cs="Courier New"/>
+          <w:color w:val="000000"/>
         </w:rPr>
         <w:t>.</w:t>
       </w:r>
       <w:r>
         <w:rPr>
-          <w:rFonts w:ascii="Courier New" w:hAnsi="Courier New" w:cs="Courier New"/>
-          <w:color w:val="000000"/>
-          <w:sz w:val="20"/>
-          <w:szCs w:val="20"/>
+          <w:rFonts w:cs="Courier New"/>
+          <w:color w:val="000000"/>
         </w:rPr>
         <w:t xml:space="preserve"> “</w:t>
       </w:r>
       <w:proofErr w:type="spellStart"/>
       <w:r>
         <w:rPr>
-          <w:rFonts w:ascii="Courier New" w:hAnsi="Courier New" w:cs="Courier New"/>
-          <w:color w:val="000000"/>
-          <w:sz w:val="20"/>
-          <w:szCs w:val="20"/>
+          <w:rFonts w:cs="Courier New"/>
+          <w:color w:val="000000"/>
         </w:rPr>
         <w:t>contry</w:t>
       </w:r>
       <w:proofErr w:type="gramStart"/>
       <w:r>
         <w:rPr>
-          <w:rFonts w:ascii="Courier New" w:hAnsi="Courier New" w:cs="Courier New"/>
-          <w:color w:val="000000"/>
-          <w:sz w:val="20"/>
-          <w:szCs w:val="20"/>
+          <w:rFonts w:cs="Courier New"/>
+          <w:color w:val="000000"/>
         </w:rPr>
         <w:t>:russia</w:t>
       </w:r>
@@ -419,10 +317,8 @@
       <w:proofErr w:type="gramEnd"/>
       <w:r>
         <w:rPr>
-          <w:rFonts w:ascii="Courier New" w:hAnsi="Courier New" w:cs="Courier New"/>
-          <w:color w:val="000000"/>
-          <w:sz w:val="20"/>
-          <w:szCs w:val="20"/>
+          <w:rFonts w:cs="Courier New"/>
+          <w:color w:val="000000"/>
         </w:rPr>
         <w:t>”,”</w:t>
       </w:r>
@@ -432,20 +328,16 @@
       <w:proofErr w:type="spellStart"/>
       <w:r>
         <w:rPr>
-          <w:rFonts w:ascii="Courier New" w:hAnsi="Courier New" w:cs="Courier New"/>
-          <w:color w:val="000000"/>
-          <w:sz w:val="20"/>
-          <w:szCs w:val="20"/>
+          <w:rFonts w:cs="Courier New"/>
+          <w:color w:val="000000"/>
         </w:rPr>
         <w:t>contry</w:t>
       </w:r>
       <w:proofErr w:type="spellEnd"/>
       <w:r>
         <w:rPr>
-          <w:rFonts w:ascii="Courier New" w:hAnsi="Courier New" w:cs="Courier New"/>
-          <w:color w:val="000000"/>
-          <w:sz w:val="20"/>
-          <w:szCs w:val="20"/>
+          <w:rFonts w:cs="Courier New"/>
+          <w:color w:val="000000"/>
         </w:rPr>
         <w:t>:”japan”)</w:t>
       </w:r>
@@ -457,75 +349,52 @@
       </w:pPr>
       <w:r>
         <w:rPr>
-          <w:rFonts w:ascii="Courier New" w:hAnsi="Courier New" w:cs="Courier New"/>
-          <w:color w:val="000000"/>
-          <w:sz w:val="20"/>
-          <w:szCs w:val="20"/>
+          <w:rFonts w:cs="Courier New"/>
+          <w:color w:val="000000"/>
         </w:rPr>
         <w:t xml:space="preserve"> </w:t>
       </w:r>
       <w:r>
         <w:rPr>
-          <w:rFonts w:ascii="Courier New" w:hAnsi="Courier New" w:cs="Courier New"/>
-          <w:color w:val="000000"/>
-          <w:sz w:val="20"/>
-          <w:szCs w:val="20"/>
-        </w:rPr>
-        <w:t>State Code</w:t>
-      </w:r>
-      <w:r>
-        <w:rPr>
-          <w:rFonts w:ascii="Courier New" w:hAnsi="Courier New" w:cs="Courier New"/>
-          <w:color w:val="000000"/>
-          <w:sz w:val="20"/>
-          <w:szCs w:val="20"/>
-        </w:rPr>
-        <w:t xml:space="preserve"> (</w:t>
-      </w:r>
-      <w:r>
-        <w:rPr>
-          <w:rFonts w:ascii="Courier New" w:hAnsi="Courier New" w:cs="Courier New"/>
-          <w:color w:val="000000"/>
-          <w:sz w:val="20"/>
-          <w:szCs w:val="20"/>
+          <w:rFonts w:cs="Courier New"/>
+          <w:color w:val="000000"/>
+        </w:rPr>
+        <w:t>State Code (</w:t>
+      </w:r>
+      <w:r>
+        <w:rPr>
+          <w:rFonts w:cs="Courier New"/>
+          <w:color w:val="000000"/>
         </w:rPr>
         <w:t>e.g</w:t>
       </w:r>
       <w:r>
         <w:rPr>
-          <w:rFonts w:ascii="Courier New" w:hAnsi="Courier New" w:cs="Courier New"/>
-          <w:color w:val="000000"/>
-          <w:sz w:val="20"/>
-          <w:szCs w:val="20"/>
+          <w:rFonts w:cs="Courier New"/>
+          <w:color w:val="000000"/>
         </w:rPr>
         <w:t>.</w:t>
       </w:r>
       <w:r>
         <w:rPr>
-          <w:rFonts w:ascii="Courier New" w:hAnsi="Courier New" w:cs="Courier New"/>
-          <w:color w:val="000000"/>
-          <w:sz w:val="20"/>
-          <w:szCs w:val="20"/>
+          <w:rFonts w:cs="Courier New"/>
+          <w:color w:val="000000"/>
         </w:rPr>
         <w:t xml:space="preserve"> “</w:t>
       </w:r>
       <w:proofErr w:type="spellStart"/>
       <w:r>
         <w:rPr>
-          <w:rFonts w:ascii="Courier New" w:hAnsi="Courier New" w:cs="Courier New"/>
-          <w:color w:val="000000"/>
-          <w:sz w:val="20"/>
-          <w:szCs w:val="20"/>
+          <w:rFonts w:cs="Courier New"/>
+          <w:color w:val="000000"/>
         </w:rPr>
         <w:t>stateCode</w:t>
       </w:r>
       <w:proofErr w:type="gramStart"/>
       <w:r>
         <w:rPr>
-          <w:rFonts w:ascii="Courier New" w:hAnsi="Courier New" w:cs="Courier New"/>
-          <w:color w:val="000000"/>
-          <w:sz w:val="20"/>
-          <w:szCs w:val="20"/>
+          <w:rFonts w:cs="Courier New"/>
+          <w:color w:val="000000"/>
         </w:rPr>
         <w:t>:AZ</w:t>
       </w:r>
@@ -533,75 +402,59 @@
       <w:proofErr w:type="gramEnd"/>
       <w:r>
         <w:rPr>
-          <w:rFonts w:ascii="Courier New" w:hAnsi="Courier New" w:cs="Courier New"/>
-          <w:color w:val="000000"/>
-          <w:sz w:val="20"/>
-          <w:szCs w:val="20"/>
+          <w:rFonts w:cs="Courier New"/>
+          <w:color w:val="000000"/>
         </w:rPr>
         <w:t>”-</w:t>
       </w:r>
       <w:r>
         <w:rPr>
-          <w:rFonts w:ascii="Courier New" w:hAnsi="Courier New" w:cs="Courier New"/>
-          <w:color w:val="000000"/>
-          <w:sz w:val="20"/>
-          <w:szCs w:val="20"/>
+          <w:rFonts w:cs="Courier New"/>
+          <w:color w:val="000000"/>
         </w:rPr>
         <w:t>Arizona</w:t>
       </w:r>
       <w:r>
         <w:rPr>
-          <w:rFonts w:ascii="Courier New" w:hAnsi="Courier New" w:cs="Courier New"/>
-          <w:color w:val="000000"/>
-          <w:sz w:val="20"/>
-          <w:szCs w:val="20"/>
+          <w:rFonts w:cs="Courier New"/>
+          <w:color w:val="000000"/>
         </w:rPr>
         <w:t xml:space="preserve">   ,”</w:t>
       </w:r>
       <w:proofErr w:type="spellStart"/>
       <w:r>
         <w:rPr>
-          <w:rFonts w:ascii="Courier New" w:hAnsi="Courier New" w:cs="Courier New"/>
-          <w:color w:val="000000"/>
-          <w:sz w:val="20"/>
-          <w:szCs w:val="20"/>
+          <w:rFonts w:cs="Courier New"/>
+          <w:color w:val="000000"/>
         </w:rPr>
         <w:t>stateCode</w:t>
       </w:r>
       <w:r>
         <w:rPr>
-          <w:rFonts w:ascii="Courier New" w:hAnsi="Courier New" w:cs="Courier New"/>
-          <w:color w:val="000000"/>
-          <w:sz w:val="20"/>
-          <w:szCs w:val="20"/>
+          <w:rFonts w:cs="Courier New"/>
+          <w:color w:val="000000"/>
         </w:rPr>
         <w:t>:AL</w:t>
       </w:r>
       <w:proofErr w:type="spellEnd"/>
       <w:r>
         <w:rPr>
-          <w:rFonts w:ascii="Courier New" w:hAnsi="Courier New" w:cs="Courier New"/>
-          <w:color w:val="000000"/>
-          <w:sz w:val="20"/>
-          <w:szCs w:val="20"/>
+          <w:rFonts w:cs="Courier New"/>
+          <w:color w:val="000000"/>
         </w:rPr>
         <w:t>”</w:t>
       </w:r>
       <w:r>
         <w:rPr>
-          <w:rFonts w:ascii="Courier New" w:hAnsi="Courier New" w:cs="Courier New"/>
-          <w:color w:val="000000"/>
-          <w:sz w:val="20"/>
-          <w:szCs w:val="20"/>
+          <w:rFonts w:cs="Courier New"/>
+          <w:color w:val="000000"/>
         </w:rPr>
         <w:t>-Alaska</w:t>
       </w:r>
       <w:r>
         <w:rPr>
-          <w:rFonts w:ascii="Courier New" w:hAnsi="Courier New" w:cs="Courier New"/>
-          <w:color w:val="000000"/>
-          <w:sz w:val="20"/>
-          <w:szCs w:val="20"/>
+          <w:rFonts w:cs="Courier New"/>
+          <w:color w:val="000000"/>
         </w:rPr>
         <w:t>)</w:t>
       </w:r>
@@ -616,39 +469,31 @@
       </w:pPr>
       <w:r>
         <w:rPr>
-          <w:rFonts w:ascii="Courier New" w:hAnsi="Courier New" w:cs="Courier New"/>
-          <w:color w:val="000000"/>
-          <w:sz w:val="20"/>
-          <w:szCs w:val="20"/>
+          <w:rFonts w:cs="Courier New"/>
+          <w:color w:val="000000"/>
         </w:rPr>
         <w:t xml:space="preserve">If it didn’t had at least 1 </w:t>
       </w:r>
       <w:r>
         <w:rPr>
-          <w:rFonts w:ascii="Courier New" w:hAnsi="Courier New" w:cs="Courier New"/>
-          <w:color w:val="000000"/>
-          <w:sz w:val="20"/>
-          <w:szCs w:val="20"/>
+          <w:rFonts w:cs="Courier New"/>
+          <w:color w:val="000000"/>
         </w:rPr>
         <w:t>georss</w:t>
       </w:r>
       <w:proofErr w:type="gramStart"/>
       <w:r>
         <w:rPr>
-          <w:rFonts w:ascii="Courier New" w:hAnsi="Courier New" w:cs="Courier New"/>
-          <w:color w:val="000000"/>
-          <w:sz w:val="20"/>
-          <w:szCs w:val="20"/>
+          <w:rFonts w:cs="Courier New"/>
+          <w:color w:val="000000"/>
         </w:rPr>
         <w:t>:point</w:t>
       </w:r>
       <w:proofErr w:type="gramEnd"/>
       <w:r>
         <w:rPr>
-          <w:rFonts w:ascii="Courier New" w:hAnsi="Courier New" w:cs="Courier New"/>
-          <w:color w:val="000000"/>
-          <w:sz w:val="20"/>
-          <w:szCs w:val="20"/>
+          <w:rFonts w:cs="Courier New"/>
+          <w:color w:val="000000"/>
         </w:rPr>
         <w:t xml:space="preserve"> we ignored the object.</w:t>
       </w:r>
@@ -663,32 +508,10 @@
       </w:pPr>
       <w:r>
         <w:rPr>
-          <w:rFonts w:ascii="Courier New" w:hAnsi="Courier New" w:cs="Courier New"/>
-          <w:color w:val="000000"/>
-          <w:sz w:val="20"/>
-          <w:szCs w:val="20"/>
-        </w:rPr>
-        <w:t xml:space="preserve">If the country </w:t>
-      </w:r>
-      <w:bookmarkStart w:id="0" w:name="_GoBack"/>
-      <w:r>
-        <w:rPr>
-          <w:rFonts w:ascii="Courier New" w:hAnsi="Courier New" w:cs="Courier New"/>
-          <w:color w:val="000000"/>
-          <w:sz w:val="20"/>
-          <w:szCs w:val="20"/>
-        </w:rPr>
-        <w:t xml:space="preserve">code </w:t>
-      </w:r>
-      <w:bookmarkEnd w:id="0"/>
-      <w:r>
-        <w:rPr>
-          <w:rFonts w:ascii="Courier New" w:hAnsi="Courier New" w:cs="Courier New"/>
-          <w:color w:val="000000"/>
-          <w:sz w:val="20"/>
-          <w:szCs w:val="20"/>
-        </w:rPr>
-        <w:t>for the object is the US, then we consider this a valid object</w:t>
+          <w:rFonts w:cs="Courier New"/>
+          <w:color w:val="000000"/>
+        </w:rPr>
+        <w:t>If the country code for the object is the US, then we consider this a valid object</w:t>
       </w:r>
     </w:p>
     <w:p>
@@ -701,46 +524,36 @@
       </w:pPr>
       <w:r>
         <w:rPr>
-          <w:rFonts w:ascii="Courier New" w:hAnsi="Courier New" w:cs="Courier New"/>
-          <w:color w:val="000000"/>
-          <w:sz w:val="20"/>
-          <w:szCs w:val="20"/>
+          <w:rFonts w:cs="Courier New"/>
+          <w:color w:val="000000"/>
         </w:rPr>
         <w:t>Each group of 2000 valid objects (</w:t>
       </w:r>
       <w:r>
         <w:rPr>
-          <w:rFonts w:ascii="Courier New" w:hAnsi="Courier New" w:cs="Courier New"/>
-          <w:color w:val="000000"/>
-          <w:sz w:val="20"/>
-          <w:szCs w:val="20"/>
+          <w:rFonts w:cs="Courier New"/>
+          <w:color w:val="000000"/>
         </w:rPr>
         <w:t>i.e.</w:t>
       </w:r>
       <w:r>
         <w:rPr>
-          <w:rFonts w:ascii="Courier New" w:hAnsi="Courier New" w:cs="Courier New"/>
-          <w:color w:val="000000"/>
-          <w:sz w:val="20"/>
-          <w:szCs w:val="20"/>
+          <w:rFonts w:cs="Courier New"/>
+          <w:color w:val="000000"/>
         </w:rPr>
         <w:t xml:space="preserve"> with a </w:t>
       </w:r>
       <w:r>
         <w:rPr>
-          <w:rFonts w:ascii="Courier New" w:hAnsi="Courier New" w:cs="Courier New"/>
-          <w:color w:val="000000"/>
-          <w:sz w:val="20"/>
-          <w:szCs w:val="20"/>
+          <w:rFonts w:cs="Courier New"/>
+          <w:color w:val="000000"/>
         </w:rPr>
         <w:t>georss:point</w:t>
       </w:r>
       <w:r>
         <w:rPr>
-          <w:rFonts w:ascii="Courier New" w:hAnsi="Courier New" w:cs="Courier New"/>
-          <w:color w:val="000000"/>
-          <w:sz w:val="20"/>
-          <w:szCs w:val="20"/>
+          <w:rFonts w:cs="Courier New"/>
+          <w:color w:val="000000"/>
         </w:rPr>
         <w:t xml:space="preserve"> field and in the us)we group into a json array</w:t>
       </w:r>
@@ -755,48 +568,24 @@
       </w:pPr>
       <w:r>
         <w:rPr>
-          <w:rFonts w:ascii="Courier New" w:hAnsi="Courier New" w:cs="Courier New"/>
-          <w:color w:val="000000"/>
-          <w:sz w:val="20"/>
-          <w:szCs w:val="20"/>
+          <w:rFonts w:cs="Courier New"/>
+          <w:color w:val="000000"/>
         </w:rPr>
         <w:t>Each array we save in a json file named part+ number of array .json (</w:t>
       </w:r>
       <w:r>
         <w:rPr>
-          <w:rFonts w:ascii="Courier New" w:hAnsi="Courier New" w:cs="Courier New"/>
-          <w:color w:val="000000"/>
-          <w:sz w:val="20"/>
-          <w:szCs w:val="20"/>
+          <w:rFonts w:cs="Courier New"/>
+          <w:color w:val="000000"/>
         </w:rPr>
         <w:t>e.g.</w:t>
       </w:r>
       <w:r>
         <w:rPr>
-          <w:rFonts w:ascii="Courier New" w:hAnsi="Courier New" w:cs="Courier New"/>
-          <w:color w:val="000000"/>
-          <w:sz w:val="20"/>
-          <w:szCs w:val="20"/>
-        </w:rPr>
-        <w:t xml:space="preserve"> the third array is kept in part3.json file located in the data/</w:t>
-      </w:r>
-      <w:r>
-        <w:rPr>
-          <w:rFonts w:ascii="Courier New" w:hAnsi="Courier New" w:cs="Courier New"/>
-          <w:color w:val="000000"/>
-          <w:sz w:val="20"/>
-          <w:szCs w:val="20"/>
-        </w:rPr>
-        <w:t>newsItemsparts</w:t>
-      </w:r>
-      <w:r>
-        <w:rPr>
-          <w:rFonts w:ascii="Courier New" w:hAnsi="Courier New" w:cs="Courier New"/>
-          <w:color w:val="000000"/>
-          <w:sz w:val="20"/>
-          <w:szCs w:val="20"/>
-        </w:rPr>
-        <w:t xml:space="preserve"> folder)</w:t>
+          <w:rFonts w:cs="Courier New"/>
+          <w:color w:val="000000"/>
+        </w:rPr>
+        <w:t xml:space="preserve"> the third array is kept in part3.json file located in the data/newsItemsparts folder)</w:t>
       </w:r>
     </w:p>
     <w:p>
@@ -809,91 +598,71 @@
       </w:pPr>
       <w:r>
         <w:rPr>
-          <w:rFonts w:ascii="Courier New" w:hAnsi="Courier New" w:cs="Courier New"/>
-          <w:color w:val="000000"/>
-          <w:sz w:val="20"/>
-          <w:szCs w:val="20"/>
+          <w:rFonts w:cs="Courier New"/>
+          <w:color w:val="000000"/>
         </w:rPr>
         <w:t>The scripts splits the file</w:t>
       </w:r>
       <w:r>
         <w:rPr>
-          <w:rFonts w:ascii="Courier New" w:hAnsi="Courier New" w:cs="Courier New"/>
-          <w:color w:val="000000"/>
-          <w:sz w:val="20"/>
-          <w:szCs w:val="20"/>
+          <w:rFonts w:cs="Courier New"/>
+          <w:color w:val="000000"/>
         </w:rPr>
         <w:t>s</w:t>
       </w:r>
       <w:r>
         <w:rPr>
-          <w:rFonts w:ascii="Courier New" w:hAnsi="Courier New" w:cs="Courier New"/>
-          <w:color w:val="000000"/>
-          <w:sz w:val="20"/>
-          <w:szCs w:val="20"/>
+          <w:rFonts w:cs="Courier New"/>
+          <w:color w:val="000000"/>
         </w:rPr>
         <w:t xml:space="preserve"> because </w:t>
       </w:r>
       <w:r>
         <w:rPr>
-          <w:rFonts w:ascii="Courier New" w:hAnsi="Courier New" w:cs="Courier New"/>
-          <w:color w:val="000000"/>
-          <w:sz w:val="20"/>
-          <w:szCs w:val="20"/>
+          <w:rFonts w:cs="Courier New"/>
+          <w:color w:val="000000"/>
         </w:rPr>
         <w:t>both G</w:t>
       </w:r>
       <w:r>
         <w:rPr>
-          <w:rFonts w:ascii="Courier New" w:hAnsi="Courier New" w:cs="Courier New"/>
-          <w:color w:val="000000"/>
-          <w:sz w:val="20"/>
-          <w:szCs w:val="20"/>
+          <w:rFonts w:cs="Courier New"/>
+          <w:color w:val="000000"/>
         </w:rPr>
         <w:t xml:space="preserve">it and </w:t>
       </w:r>
       <w:r>
         <w:rPr>
-          <w:rFonts w:ascii="Courier New" w:hAnsi="Courier New" w:cs="Courier New"/>
-          <w:color w:val="000000"/>
-          <w:sz w:val="20"/>
-          <w:szCs w:val="20"/>
+          <w:rFonts w:cs="Courier New"/>
+          <w:color w:val="000000"/>
         </w:rPr>
         <w:t>Firefox</w:t>
       </w:r>
       <w:r>
         <w:rPr>
-          <w:rFonts w:ascii="Courier New" w:hAnsi="Courier New" w:cs="Courier New"/>
-          <w:color w:val="000000"/>
-          <w:sz w:val="20"/>
-          <w:szCs w:val="20"/>
+          <w:rFonts w:cs="Courier New"/>
+          <w:color w:val="000000"/>
         </w:rPr>
         <w:t xml:space="preserve"> had problem h</w:t>
       </w:r>
       <w:r>
         <w:rPr>
-          <w:rFonts w:ascii="Courier New" w:hAnsi="Courier New" w:cs="Courier New"/>
-          <w:color w:val="000000"/>
-          <w:sz w:val="20"/>
-          <w:szCs w:val="20"/>
+          <w:rFonts w:cs="Courier New"/>
+          <w:color w:val="000000"/>
         </w:rPr>
         <w:t>andling very large json files (G</w:t>
       </w:r>
       <w:r>
         <w:rPr>
-          <w:rFonts w:ascii="Courier New" w:hAnsi="Courier New" w:cs="Courier New"/>
-          <w:color w:val="000000"/>
-          <w:sz w:val="20"/>
-          <w:szCs w:val="20"/>
+          <w:rFonts w:cs="Courier New"/>
+          <w:color w:val="000000"/>
         </w:rPr>
         <w:t>it does not allow more then 1.g file</w:t>
       </w:r>
       <w:r>
         <w:rPr>
-          <w:rFonts w:ascii="Courier New" w:hAnsi="Courier New" w:cs="Courier New"/>
-          <w:color w:val="000000"/>
-          <w:sz w:val="20"/>
-          <w:szCs w:val="20"/>
+          <w:rFonts w:cs="Courier New"/>
+          <w:color w:val="000000"/>
         </w:rPr>
         <w:t xml:space="preserve"> and Firefox kept crashing)</w:t>
       </w:r>
@@ -939,15 +708,28 @@
           <w:ilvl w:val="0"/>
           <w:numId w:val="1"/>
         </w:numPr>
-        <w:rPr>
-          <w:u w:val="single"/>
-        </w:rPr>
-      </w:pPr>
-      <w:r>
-        <w:rPr>
-          <w:u w:val="single"/>
-        </w:rPr>
+      </w:pPr>
+      <w:r>
         <w:t>Color blind mode</w:t>
+      </w:r>
+      <w:r>
+        <w:t xml:space="preserve">- basing our work on color brewer , we added a color blind mode, that uses the same colors ,with only access to one color-blind person (color blinds type </w:t>
+      </w:r>
+      <w:proofErr w:type="spellStart"/>
+      <w:r>
+        <w:t>bla</w:t>
+      </w:r>
+      <w:proofErr w:type="spellEnd"/>
+      <w:r>
+        <w:t xml:space="preserve"> </w:t>
+      </w:r>
+      <w:proofErr w:type="spellStart"/>
+      <w:r>
+        <w:t>bla</w:t>
+      </w:r>
+      <w:proofErr w:type="spellEnd"/>
+      <w:r>
+        <w:t xml:space="preserve">),we can report that color recognition for the colors in the color-blind mode was complete, but due to small test sample this is still not a good indicator. </w:t>
       </w:r>
     </w:p>
     <w:p>
@@ -962,10 +744,13 @@
         </w:rPr>
       </w:pPr>
       <w:r>
-        <w:rPr>
-          <w:u w:val="single"/>
-        </w:rPr>
         <w:t>Legend</w:t>
+      </w:r>
+      <w:r>
+        <w:t>: we added</w:t>
+      </w:r>
+      <w:r>
+        <w:t xml:space="preserve"> a map legend where you can see what each color means, the legend also contains help, which explains how the values were reached.</w:t>
       </w:r>
     </w:p>
     <w:p>
@@ -975,18 +760,13 @@
           <w:ilvl w:val="0"/>
           <w:numId w:val="1"/>
         </w:numPr>
-        <w:rPr>
-          <w:u w:val="single"/>
-        </w:rPr>
-      </w:pPr>
-      <w:proofErr w:type="spellStart"/>
-      <w:r>
-        <w:rPr>
-          <w:u w:val="single"/>
-        </w:rPr>
-        <w:t>Highlething</w:t>
-      </w:r>
-      <w:proofErr w:type="spellEnd"/>
+      </w:pPr>
+      <w:r>
+        <w:t xml:space="preserve">Highlighting </w:t>
+      </w:r>
+      <w:r>
+        <w:t xml:space="preserve">–in the legend a user may choose a color (or category) which he wishes to highlight  ,when pressed this will cause all other colors to black out. This was added due to request by user testers who reported the map was “too busy” and it was difficult to identify trends.   </w:t>
+      </w:r>
     </w:p>
     <w:p>
       <w:pPr>
@@ -995,15 +775,14 @@
           <w:ilvl w:val="0"/>
           <w:numId w:val="1"/>
         </w:numPr>
-        <w:rPr>
-          <w:u w:val="single"/>
-        </w:rPr>
-      </w:pPr>
-      <w:r>
-        <w:rPr>
-          <w:u w:val="single"/>
-        </w:rPr>
-        <w:t>Display both values</w:t>
+      </w:pPr>
+      <w:r>
+        <w:t>Color testing- this option was added in order to test the ability of users to identify all colors in a single map (testing result may be seen below). It randomizes color distribution and uses all color hues in a single map.</w:t>
+      </w:r>
+      <w:bookmarkStart w:id="0" w:name="_GoBack"/>
+      <w:bookmarkEnd w:id="0"/>
+      <w:r>
+        <w:t xml:space="preserve"> </w:t>
       </w:r>
     </w:p>
     <w:p>
@@ -1021,7 +800,7 @@
         <w:rPr>
           <w:u w:val="single"/>
         </w:rPr>
-        <w:t>Word selection</w:t>
+        <w:t>Display both values</w:t>
       </w:r>
     </w:p>
     <w:p>
@@ -1039,6 +818,25 @@
         <w:rPr>
           <w:u w:val="single"/>
         </w:rPr>
+        <w:t>Word selection</w:t>
+      </w:r>
+    </w:p>
+    <w:p>
+      <w:pPr>
+        <w:pStyle w:val="ListParagraph"/>
+        <w:numPr>
+          <w:ilvl w:val="0"/>
+          <w:numId w:val="1"/>
+        </w:numPr>
+        <w:rPr>
+          <w:u w:val="single"/>
+        </w:rPr>
+      </w:pPr>
+      <w:r>
+        <w:rPr>
+          <w:u w:val="single"/>
+        </w:rPr>
+        <w:lastRenderedPageBreak/>
         <w:t>Word exclusion</w:t>
       </w:r>
     </w:p>

</xml_diff>

<commit_message>
added to project doc
</commit_message>
<xml_diff>
--- a/doc/project document.docx
+++ b/doc/project document.docx
@@ -677,6 +677,662 @@
       <w:pPr>
         <w:jc w:val="center"/>
         <w:rPr>
+          <w:b/>
+          <w:bCs/>
+          <w:sz w:val="40"/>
+          <w:szCs w:val="40"/>
+          <w:u w:val="single"/>
+        </w:rPr>
+      </w:pPr>
+      <w:r>
+        <w:rPr>
+          <w:b/>
+          <w:bCs/>
+          <w:sz w:val="40"/>
+          <w:szCs w:val="40"/>
+          <w:u w:val="single"/>
+        </w:rPr>
+        <w:t>Data set</w:t>
+      </w:r>
+    </w:p>
+    <w:p>
+      <w:pPr>
+        <w:rPr>
+          <w:b/>
+          <w:bCs/>
+          <w:u w:val="single"/>
+        </w:rPr>
+      </w:pPr>
+      <w:proofErr w:type="spellStart"/>
+      <w:r>
+        <w:rPr>
+          <w:b/>
+          <w:bCs/>
+          <w:u w:val="single"/>
+        </w:rPr>
+        <w:t>newsItems_</w:t>
+      </w:r>
+      <w:proofErr w:type="gramStart"/>
+      <w:r>
+        <w:rPr>
+          <w:b/>
+          <w:bCs/>
+          <w:u w:val="single"/>
+        </w:rPr>
+        <w:t>Event</w:t>
+      </w:r>
+      <w:proofErr w:type="spellEnd"/>
+      <w:r>
+        <w:rPr>
+          <w:b/>
+          <w:bCs/>
+          <w:u w:val="single"/>
+        </w:rPr>
+        <w:t xml:space="preserve"> :</w:t>
+      </w:r>
+      <w:proofErr w:type="gramEnd"/>
+    </w:p>
+    <w:p>
+      <w:pPr>
+        <w:pStyle w:val="ListParagraph"/>
+        <w:numPr>
+          <w:ilvl w:val="0"/>
+          <w:numId w:val="3"/>
+        </w:numPr>
+      </w:pPr>
+      <w:r>
+        <w:t>$</w:t>
+      </w:r>
+      <w:proofErr w:type="spellStart"/>
+      <w:r>
+        <w:t>oid</w:t>
+      </w:r>
+      <w:proofErr w:type="spellEnd"/>
+      <w:r>
+        <w:t xml:space="preserve"> (key):</w:t>
+      </w:r>
+      <w:r>
+        <w:rPr>
+          <w:rFonts w:eastAsiaTheme="minorEastAsia" w:hAnsi="Calibri"/>
+          <w:color w:val="000000" w:themeColor="dark1"/>
+          <w:kern w:val="24"/>
+          <w:sz w:val="36"/>
+          <w:szCs w:val="36"/>
+        </w:rPr>
+        <w:t xml:space="preserve"> </w:t>
+      </w:r>
+      <w:r>
+        <w:t>56c469e45adbab1a826c062f</w:t>
+      </w:r>
+    </w:p>
+    <w:p>
+      <w:pPr>
+        <w:pStyle w:val="ListParagraph"/>
+        <w:numPr>
+          <w:ilvl w:val="0"/>
+          <w:numId w:val="3"/>
+        </w:numPr>
+        <w:rPr>
+          <w:b/>
+          <w:bCs/>
+        </w:rPr>
+      </w:pPr>
+      <w:r>
+        <w:rPr>
+          <w:b/>
+          <w:bCs/>
+        </w:rPr>
+        <w:t>Title</w:t>
+      </w:r>
+      <w:r>
+        <w:rPr>
+          <w:b/>
+          <w:bCs/>
+        </w:rPr>
+        <w:t>:</w:t>
+      </w:r>
+      <w:r>
+        <w:t xml:space="preserve"> </w:t>
+      </w:r>
+      <w:r>
+        <w:rPr>
+          <w:b/>
+          <w:bCs/>
+        </w:rPr>
+        <w:t xml:space="preserve">Apple rejects court order to unlock San Bernardino shooter Syed </w:t>
+      </w:r>
+      <w:proofErr w:type="spellStart"/>
+      <w:r>
+        <w:rPr>
+          <w:b/>
+          <w:bCs/>
+        </w:rPr>
+        <w:t>Farook's</w:t>
+      </w:r>
+      <w:proofErr w:type="spellEnd"/>
+      <w:r>
+        <w:rPr>
+          <w:b/>
+          <w:bCs/>
+        </w:rPr>
+        <w:t xml:space="preserve"> iPhone</w:t>
+      </w:r>
+    </w:p>
+    <w:p>
+      <w:pPr>
+        <w:pStyle w:val="ListParagraph"/>
+        <w:numPr>
+          <w:ilvl w:val="0"/>
+          <w:numId w:val="3"/>
+        </w:numPr>
+        <w:rPr>
+          <w:b/>
+          <w:bCs/>
+        </w:rPr>
+      </w:pPr>
+      <w:proofErr w:type="spellStart"/>
+      <w:proofErr w:type="gramStart"/>
+      <w:r>
+        <w:rPr>
+          <w:b/>
+          <w:bCs/>
+        </w:rPr>
+        <w:t>emm:</w:t>
+      </w:r>
+      <w:proofErr w:type="gramEnd"/>
+      <w:r>
+        <w:rPr>
+          <w:b/>
+          <w:bCs/>
+        </w:rPr>
+        <w:t>entity</w:t>
+      </w:r>
+      <w:proofErr w:type="spellEnd"/>
+      <w:r>
+        <w:rPr>
+          <w:b/>
+          <w:bCs/>
+        </w:rPr>
+        <w:t xml:space="preserve"> list</w:t>
+      </w:r>
+      <w:r>
+        <w:rPr>
+          <w:b/>
+          <w:bCs/>
+        </w:rPr>
+        <w:t>:</w:t>
+      </w:r>
+      <w:r>
+        <w:rPr>
+          <w:rFonts w:eastAsiaTheme="minorEastAsia" w:hAnsi="Calibri"/>
+          <w:color w:val="000000" w:themeColor="dark1"/>
+          <w:kern w:val="24"/>
+          <w:sz w:val="36"/>
+          <w:szCs w:val="36"/>
+        </w:rPr>
+        <w:t xml:space="preserve"> </w:t>
+      </w:r>
+      <w:r>
+        <w:rPr>
+          <w:b/>
+          <w:bCs/>
+        </w:rPr>
+        <w:t>FBI,</w:t>
+      </w:r>
+      <w:r>
+        <w:t xml:space="preserve"> </w:t>
+      </w:r>
+      <w:r>
+        <w:rPr>
+          <w:b/>
+          <w:bCs/>
+        </w:rPr>
+        <w:t>Global Positioning System</w:t>
+      </w:r>
+      <w:r>
+        <w:rPr>
+          <w:b/>
+          <w:bCs/>
+        </w:rPr>
+        <w:t>,</w:t>
+      </w:r>
+      <w:r>
+        <w:t xml:space="preserve"> </w:t>
+      </w:r>
+      <w:r>
+        <w:rPr>
+          <w:b/>
+          <w:bCs/>
+        </w:rPr>
+        <w:t>Tim Cook</w:t>
+      </w:r>
+      <w:r>
+        <w:rPr>
+          <w:b/>
+          <w:bCs/>
+        </w:rPr>
+        <w:t>.</w:t>
+      </w:r>
+    </w:p>
+    <w:p>
+      <w:pPr>
+        <w:pStyle w:val="ListParagraph"/>
+        <w:numPr>
+          <w:ilvl w:val="0"/>
+          <w:numId w:val="3"/>
+        </w:numPr>
+        <w:rPr>
+          <w:b/>
+          <w:bCs/>
+        </w:rPr>
+      </w:pPr>
+      <w:r>
+        <w:rPr>
+          <w:b/>
+          <w:bCs/>
+        </w:rPr>
+        <w:t>PERSON</w:t>
+      </w:r>
+      <w:r>
+        <w:rPr>
+          <w:b/>
+          <w:bCs/>
+        </w:rPr>
+        <w:t xml:space="preserve"> list:</w:t>
+      </w:r>
+      <w:r>
+        <w:t xml:space="preserve"> </w:t>
+      </w:r>
+      <w:r>
+        <w:rPr>
+          <w:b/>
+          <w:bCs/>
+        </w:rPr>
+        <w:t>Cook","</w:t>
+      </w:r>
+      <w:proofErr w:type="spellStart"/>
+      <w:r>
+        <w:rPr>
+          <w:b/>
+          <w:bCs/>
+        </w:rPr>
+        <w:t>Tashfeen</w:t>
+      </w:r>
+      <w:proofErr w:type="spellEnd"/>
+      <w:r>
+        <w:rPr>
+          <w:b/>
+          <w:bCs/>
+        </w:rPr>
+        <w:t xml:space="preserve"> Malik","</w:t>
+      </w:r>
+      <w:proofErr w:type="spellStart"/>
+      <w:r>
+        <w:rPr>
+          <w:b/>
+          <w:bCs/>
+        </w:rPr>
+        <w:t>Farook</w:t>
+      </w:r>
+      <w:proofErr w:type="spellEnd"/>
+      <w:r>
+        <w:rPr>
+          <w:b/>
+          <w:bCs/>
+        </w:rPr>
+        <w:t xml:space="preserve">","Tim </w:t>
+      </w:r>
+      <w:proofErr w:type="spellStart"/>
+      <w:r>
+        <w:rPr>
+          <w:b/>
+          <w:bCs/>
+        </w:rPr>
+        <w:t>Cook","Syed</w:t>
+      </w:r>
+      <w:proofErr w:type="spellEnd"/>
+      <w:r>
+        <w:rPr>
+          <w:b/>
+          <w:bCs/>
+        </w:rPr>
+        <w:t xml:space="preserve"> </w:t>
+      </w:r>
+      <w:proofErr w:type="spellStart"/>
+      <w:r>
+        <w:rPr>
+          <w:b/>
+          <w:bCs/>
+        </w:rPr>
+        <w:t>Farook</w:t>
+      </w:r>
+      <w:proofErr w:type="spellEnd"/>
+    </w:p>
+    <w:p>
+      <w:pPr>
+        <w:pStyle w:val="ListParagraph"/>
+        <w:numPr>
+          <w:ilvl w:val="0"/>
+          <w:numId w:val="3"/>
+        </w:numPr>
+        <w:rPr>
+          <w:b/>
+          <w:bCs/>
+        </w:rPr>
+      </w:pPr>
+      <w:r>
+        <w:rPr>
+          <w:b/>
+          <w:bCs/>
+        </w:rPr>
+        <w:t>Updated</w:t>
+      </w:r>
+      <w:r>
+        <w:rPr>
+          <w:b/>
+          <w:bCs/>
+        </w:rPr>
+        <w:t>:</w:t>
+      </w:r>
+      <w:r>
+        <w:t xml:space="preserve"> </w:t>
+      </w:r>
+      <w:r>
+        <w:rPr>
+          <w:b/>
+          <w:bCs/>
+        </w:rPr>
+        <w:t>2016-02-17T12:04:00Z</w:t>
+      </w:r>
+    </w:p>
+    <w:p>
+      <w:pPr>
+        <w:pStyle w:val="ListParagraph"/>
+        <w:numPr>
+          <w:ilvl w:val="0"/>
+          <w:numId w:val="3"/>
+        </w:numPr>
+        <w:rPr>
+          <w:b/>
+          <w:bCs/>
+        </w:rPr>
+      </w:pPr>
+      <w:r>
+        <w:rPr>
+          <w:b/>
+          <w:bCs/>
+        </w:rPr>
+        <w:t>Polarity</w:t>
+      </w:r>
+      <w:r>
+        <w:rPr>
+          <w:b/>
+          <w:bCs/>
+        </w:rPr>
+        <w:t>:</w:t>
+      </w:r>
+      <w:r>
+        <w:t xml:space="preserve"> </w:t>
+      </w:r>
+      <w:r>
+        <w:rPr>
+          <w:b/>
+          <w:bCs/>
+        </w:rPr>
+        <w:t>1.340000033378601</w:t>
+      </w:r>
+    </w:p>
+    <w:p>
+      <w:pPr>
+        <w:pStyle w:val="ListParagraph"/>
+        <w:numPr>
+          <w:ilvl w:val="0"/>
+          <w:numId w:val="3"/>
+        </w:numPr>
+        <w:rPr>
+          <w:b/>
+          <w:bCs/>
+        </w:rPr>
+      </w:pPr>
+      <w:r>
+        <w:rPr>
+          <w:b/>
+          <w:bCs/>
+        </w:rPr>
+        <w:t>Country</w:t>
+      </w:r>
+      <w:r>
+        <w:rPr>
+          <w:b/>
+          <w:bCs/>
+        </w:rPr>
+        <w:t>(calculated)</w:t>
+      </w:r>
+      <w:r>
+        <w:rPr>
+          <w:b/>
+          <w:bCs/>
+        </w:rPr>
+        <w:t>:US</w:t>
+      </w:r>
+    </w:p>
+    <w:p>
+      <w:pPr>
+        <w:pStyle w:val="ListParagraph"/>
+        <w:numPr>
+          <w:ilvl w:val="0"/>
+          <w:numId w:val="3"/>
+        </w:numPr>
+        <w:rPr>
+          <w:b/>
+          <w:bCs/>
+        </w:rPr>
+      </w:pPr>
+      <w:r>
+        <w:rPr>
+          <w:b/>
+          <w:bCs/>
+        </w:rPr>
+        <w:t>state Code</w:t>
+      </w:r>
+      <w:r>
+        <w:rPr>
+          <w:b/>
+          <w:bCs/>
+        </w:rPr>
+        <w:t>(calculated)</w:t>
+      </w:r>
+      <w:r>
+        <w:rPr>
+          <w:b/>
+          <w:bCs/>
+        </w:rPr>
+        <w:t>:CA</w:t>
+      </w:r>
+    </w:p>
+    <w:p>
+      <w:pPr>
+        <w:rPr>
+          <w:b/>
+          <w:bCs/>
+          <w:u w:val="single"/>
+        </w:rPr>
+      </w:pPr>
+      <w:proofErr w:type="gramStart"/>
+      <w:r>
+        <w:rPr>
+          <w:b/>
+          <w:bCs/>
+          <w:u w:val="single"/>
+        </w:rPr>
+        <w:t>state</w:t>
+      </w:r>
+      <w:proofErr w:type="gramEnd"/>
+      <w:r>
+        <w:rPr>
+          <w:b/>
+          <w:bCs/>
+          <w:u w:val="single"/>
+        </w:rPr>
+        <w:t xml:space="preserve"> table</w:t>
+      </w:r>
+      <w:r>
+        <w:rPr>
+          <w:b/>
+          <w:bCs/>
+          <w:u w:val="single"/>
+        </w:rPr>
+        <w:t>(</w:t>
+      </w:r>
+      <w:proofErr w:type="spellStart"/>
+      <w:r>
+        <w:rPr>
+          <w:b/>
+          <w:bCs/>
+          <w:u w:val="single"/>
+        </w:rPr>
+        <w:t>constant,size</w:t>
+      </w:r>
+      <w:proofErr w:type="spellEnd"/>
+      <w:r>
+        <w:rPr>
+          <w:b/>
+          <w:bCs/>
+          <w:u w:val="single"/>
+        </w:rPr>
+        <w:t>=52)</w:t>
+      </w:r>
+      <w:r>
+        <w:rPr>
+          <w:b/>
+          <w:bCs/>
+          <w:u w:val="single"/>
+        </w:rPr>
+        <w:t>:</w:t>
+      </w:r>
+    </w:p>
+    <w:p>
+      <w:pPr>
+        <w:pStyle w:val="ListParagraph"/>
+        <w:numPr>
+          <w:ilvl w:val="0"/>
+          <w:numId w:val="4"/>
+        </w:numPr>
+        <w:rPr>
+          <w:b/>
+          <w:bCs/>
+        </w:rPr>
+      </w:pPr>
+      <w:r>
+        <w:rPr>
+          <w:b/>
+          <w:bCs/>
+        </w:rPr>
+        <w:t>id: 0</w:t>
+      </w:r>
+    </w:p>
+    <w:p>
+      <w:pPr>
+        <w:pStyle w:val="ListParagraph"/>
+        <w:numPr>
+          <w:ilvl w:val="0"/>
+          <w:numId w:val="4"/>
+        </w:numPr>
+        <w:rPr>
+          <w:b/>
+          <w:bCs/>
+        </w:rPr>
+      </w:pPr>
+      <w:proofErr w:type="spellStart"/>
+      <w:r>
+        <w:rPr>
+          <w:b/>
+          <w:bCs/>
+        </w:rPr>
+        <w:t>ShortName</w:t>
+      </w:r>
+      <w:proofErr w:type="spellEnd"/>
+      <w:r>
+        <w:rPr>
+          <w:b/>
+          <w:bCs/>
+        </w:rPr>
+        <w:t>: AL</w:t>
+      </w:r>
+    </w:p>
+    <w:p>
+      <w:pPr>
+        <w:pStyle w:val="ListParagraph"/>
+        <w:numPr>
+          <w:ilvl w:val="0"/>
+          <w:numId w:val="4"/>
+        </w:numPr>
+        <w:rPr>
+          <w:b/>
+          <w:bCs/>
+        </w:rPr>
+      </w:pPr>
+      <w:proofErr w:type="spellStart"/>
+      <w:r>
+        <w:rPr>
+          <w:b/>
+          <w:bCs/>
+        </w:rPr>
+        <w:t>FullName</w:t>
+      </w:r>
+      <w:proofErr w:type="spellEnd"/>
+      <w:r>
+        <w:rPr>
+          <w:b/>
+          <w:bCs/>
+        </w:rPr>
+        <w:t xml:space="preserve">: Alabama </w:t>
+      </w:r>
+    </w:p>
+    <w:p>
+      <w:pPr>
+        <w:rPr>
+          <w:b/>
+          <w:bCs/>
+        </w:rPr>
+      </w:pPr>
+    </w:p>
+    <w:p>
+      <w:pPr>
+        <w:pStyle w:val="ListParagraph"/>
+        <w:spacing w:after="0" w:line="240" w:lineRule="auto"/>
+        <w:rPr>
+          <w:rFonts w:ascii="Arial" w:eastAsia="Times New Roman" w:hAnsi="Arial" w:cs="Arial"/>
+          <w:b/>
+          <w:bCs/>
+          <w:sz w:val="30"/>
+          <w:szCs w:val="30"/>
+          <w:u w:val="single"/>
+        </w:rPr>
+      </w:pPr>
+      <w:bookmarkStart w:id="0" w:name="_GoBack"/>
+      <w:r>
+        <w:rPr>
+          <w:rFonts w:ascii="Arial" w:eastAsia="Times New Roman" w:hAnsi="Arial" w:cs="Arial"/>
+          <w:b/>
+          <w:bCs/>
+          <w:sz w:val="30"/>
+          <w:szCs w:val="30"/>
+          <w:u w:val="single"/>
+        </w:rPr>
+        <w:t>Visual Mapping</w:t>
+      </w:r>
+    </w:p>
+    <w:bookmarkEnd w:id="0"/>
+    <w:p>
+      <w:pPr>
+        <w:jc w:val="center"/>
+      </w:pPr>
+    </w:p>
+    <w:p>
+      <w:pPr>
+        <w:jc w:val="center"/>
+        <w:rPr>
           <w:u w:val="single"/>
         </w:rPr>
       </w:pPr>
@@ -777,12 +1433,7 @@
         </w:numPr>
       </w:pPr>
       <w:r>
-        <w:t>Color testing- this option was added in order to test the ability of users to identify all colors in a single map (testing result may be seen below). It randomizes color distribution and uses all color hues in a single map.</w:t>
-      </w:r>
-      <w:bookmarkStart w:id="0" w:name="_GoBack"/>
-      <w:bookmarkEnd w:id="0"/>
-      <w:r>
-        <w:t xml:space="preserve"> </w:t>
+        <w:t xml:space="preserve">Color testing- this option was added in order to test the ability of users to identify all colors in a single map (testing result may be seen below). It randomizes color distribution and uses all color hues in a single map. </w:t>
       </w:r>
     </w:p>
     <w:p>
@@ -836,7 +1487,6 @@
         <w:rPr>
           <w:u w:val="single"/>
         </w:rPr>
-        <w:lastRenderedPageBreak/>
         <w:t>Word exclusion</w:t>
       </w:r>
     </w:p>
@@ -969,14 +1619,12 @@
           <w:u w:val="single"/>
         </w:rPr>
       </w:pPr>
-      <w:proofErr w:type="spellStart"/>
-      <w:r>
-        <w:rPr>
-          <w:u w:val="single"/>
-        </w:rPr>
-        <w:t>Devolpment</w:t>
-      </w:r>
-      <w:proofErr w:type="spellEnd"/>
+      <w:r>
+        <w:rPr>
+          <w:u w:val="single"/>
+        </w:rPr>
+        <w:t>Development</w:t>
+      </w:r>
       <w:r>
         <w:rPr>
           <w:u w:val="single"/>
@@ -1157,6 +1805,232 @@
 <file path=word/numbering.xml><?xml version="1.0" encoding="utf-8"?>
 <w:numbering xmlns:wpc="http://schemas.microsoft.com/office/word/2010/wordprocessingCanvas" xmlns:mc="http://schemas.openxmlformats.org/markup-compatibility/2006" xmlns:o="urn:schemas-microsoft-com:office:office" xmlns:r="http://schemas.openxmlformats.org/officeDocument/2006/relationships" xmlns:m="http://schemas.openxmlformats.org/officeDocument/2006/math" xmlns:v="urn:schemas-microsoft-com:vml" xmlns:wp14="http://schemas.microsoft.com/office/word/2010/wordprocessingDrawing" xmlns:wp="http://schemas.openxmlformats.org/drawingml/2006/wordprocessingDrawing" xmlns:w10="urn:schemas-microsoft-com:office:word" xmlns:w="http://schemas.openxmlformats.org/wordprocessingml/2006/main" xmlns:w14="http://schemas.microsoft.com/office/word/2010/wordml" xmlns:w15="http://schemas.microsoft.com/office/word/2012/wordml" xmlns:wpg="http://schemas.microsoft.com/office/word/2010/wordprocessingGroup" xmlns:wpi="http://schemas.microsoft.com/office/word/2010/wordprocessingInk" xmlns:wne="http://schemas.microsoft.com/office/word/2006/wordml" xmlns:wps="http://schemas.microsoft.com/office/word/2010/wordprocessingShape" mc:Ignorable="w14 w15 wp14">
   <w:abstractNum w:abstractNumId="0">
+    <w:nsid w:val="1ABB3DA1"/>
+    <w:multiLevelType w:val="hybridMultilevel"/>
+    <w:tmpl w:val="299CA22A"/>
+    <w:lvl w:ilvl="0" w:tplc="04090001">
+      <w:start w:val="1"/>
+      <w:numFmt w:val="bullet"/>
+      <w:lvlText w:val=""/>
+      <w:lvlJc w:val="left"/>
+      <w:pPr>
+        <w:ind w:left="720" w:hanging="360"/>
+      </w:pPr>
+      <w:rPr>
+        <w:rFonts w:ascii="Symbol" w:hAnsi="Symbol" w:hint="default"/>
+      </w:rPr>
+    </w:lvl>
+    <w:lvl w:ilvl="1" w:tplc="04090003" w:tentative="1">
+      <w:start w:val="1"/>
+      <w:numFmt w:val="bullet"/>
+      <w:lvlText w:val="o"/>
+      <w:lvlJc w:val="left"/>
+      <w:pPr>
+        <w:ind w:left="1440" w:hanging="360"/>
+      </w:pPr>
+      <w:rPr>
+        <w:rFonts w:ascii="Courier New" w:hAnsi="Courier New" w:cs="Courier New" w:hint="default"/>
+      </w:rPr>
+    </w:lvl>
+    <w:lvl w:ilvl="2" w:tplc="04090005" w:tentative="1">
+      <w:start w:val="1"/>
+      <w:numFmt w:val="bullet"/>
+      <w:lvlText w:val=""/>
+      <w:lvlJc w:val="left"/>
+      <w:pPr>
+        <w:ind w:left="2160" w:hanging="360"/>
+      </w:pPr>
+      <w:rPr>
+        <w:rFonts w:ascii="Wingdings" w:hAnsi="Wingdings" w:hint="default"/>
+      </w:rPr>
+    </w:lvl>
+    <w:lvl w:ilvl="3" w:tplc="04090001" w:tentative="1">
+      <w:start w:val="1"/>
+      <w:numFmt w:val="bullet"/>
+      <w:lvlText w:val=""/>
+      <w:lvlJc w:val="left"/>
+      <w:pPr>
+        <w:ind w:left="2880" w:hanging="360"/>
+      </w:pPr>
+      <w:rPr>
+        <w:rFonts w:ascii="Symbol" w:hAnsi="Symbol" w:hint="default"/>
+      </w:rPr>
+    </w:lvl>
+    <w:lvl w:ilvl="4" w:tplc="04090003" w:tentative="1">
+      <w:start w:val="1"/>
+      <w:numFmt w:val="bullet"/>
+      <w:lvlText w:val="o"/>
+      <w:lvlJc w:val="left"/>
+      <w:pPr>
+        <w:ind w:left="3600" w:hanging="360"/>
+      </w:pPr>
+      <w:rPr>
+        <w:rFonts w:ascii="Courier New" w:hAnsi="Courier New" w:cs="Courier New" w:hint="default"/>
+      </w:rPr>
+    </w:lvl>
+    <w:lvl w:ilvl="5" w:tplc="04090005" w:tentative="1">
+      <w:start w:val="1"/>
+      <w:numFmt w:val="bullet"/>
+      <w:lvlText w:val=""/>
+      <w:lvlJc w:val="left"/>
+      <w:pPr>
+        <w:ind w:left="4320" w:hanging="360"/>
+      </w:pPr>
+      <w:rPr>
+        <w:rFonts w:ascii="Wingdings" w:hAnsi="Wingdings" w:hint="default"/>
+      </w:rPr>
+    </w:lvl>
+    <w:lvl w:ilvl="6" w:tplc="04090001" w:tentative="1">
+      <w:start w:val="1"/>
+      <w:numFmt w:val="bullet"/>
+      <w:lvlText w:val=""/>
+      <w:lvlJc w:val="left"/>
+      <w:pPr>
+        <w:ind w:left="5040" w:hanging="360"/>
+      </w:pPr>
+      <w:rPr>
+        <w:rFonts w:ascii="Symbol" w:hAnsi="Symbol" w:hint="default"/>
+      </w:rPr>
+    </w:lvl>
+    <w:lvl w:ilvl="7" w:tplc="04090003" w:tentative="1">
+      <w:start w:val="1"/>
+      <w:numFmt w:val="bullet"/>
+      <w:lvlText w:val="o"/>
+      <w:lvlJc w:val="left"/>
+      <w:pPr>
+        <w:ind w:left="5760" w:hanging="360"/>
+      </w:pPr>
+      <w:rPr>
+        <w:rFonts w:ascii="Courier New" w:hAnsi="Courier New" w:cs="Courier New" w:hint="default"/>
+      </w:rPr>
+    </w:lvl>
+    <w:lvl w:ilvl="8" w:tplc="04090005" w:tentative="1">
+      <w:start w:val="1"/>
+      <w:numFmt w:val="bullet"/>
+      <w:lvlText w:val=""/>
+      <w:lvlJc w:val="left"/>
+      <w:pPr>
+        <w:ind w:left="6480" w:hanging="360"/>
+      </w:pPr>
+      <w:rPr>
+        <w:rFonts w:ascii="Wingdings" w:hAnsi="Wingdings" w:hint="default"/>
+      </w:rPr>
+    </w:lvl>
+  </w:abstractNum>
+  <w:abstractNum w:abstractNumId="1">
+    <w:nsid w:val="211C5A7D"/>
+    <w:multiLevelType w:val="hybridMultilevel"/>
+    <w:tmpl w:val="587609C6"/>
+    <w:lvl w:ilvl="0" w:tplc="04090001">
+      <w:start w:val="1"/>
+      <w:numFmt w:val="bullet"/>
+      <w:lvlText w:val=""/>
+      <w:lvlJc w:val="left"/>
+      <w:pPr>
+        <w:ind w:left="720" w:hanging="360"/>
+      </w:pPr>
+      <w:rPr>
+        <w:rFonts w:ascii="Symbol" w:hAnsi="Symbol" w:hint="default"/>
+      </w:rPr>
+    </w:lvl>
+    <w:lvl w:ilvl="1" w:tplc="04090003" w:tentative="1">
+      <w:start w:val="1"/>
+      <w:numFmt w:val="bullet"/>
+      <w:lvlText w:val="o"/>
+      <w:lvlJc w:val="left"/>
+      <w:pPr>
+        <w:ind w:left="1440" w:hanging="360"/>
+      </w:pPr>
+      <w:rPr>
+        <w:rFonts w:ascii="Courier New" w:hAnsi="Courier New" w:cs="Courier New" w:hint="default"/>
+      </w:rPr>
+    </w:lvl>
+    <w:lvl w:ilvl="2" w:tplc="04090005" w:tentative="1">
+      <w:start w:val="1"/>
+      <w:numFmt w:val="bullet"/>
+      <w:lvlText w:val=""/>
+      <w:lvlJc w:val="left"/>
+      <w:pPr>
+        <w:ind w:left="2160" w:hanging="360"/>
+      </w:pPr>
+      <w:rPr>
+        <w:rFonts w:ascii="Wingdings" w:hAnsi="Wingdings" w:hint="default"/>
+      </w:rPr>
+    </w:lvl>
+    <w:lvl w:ilvl="3" w:tplc="04090001" w:tentative="1">
+      <w:start w:val="1"/>
+      <w:numFmt w:val="bullet"/>
+      <w:lvlText w:val=""/>
+      <w:lvlJc w:val="left"/>
+      <w:pPr>
+        <w:ind w:left="2880" w:hanging="360"/>
+      </w:pPr>
+      <w:rPr>
+        <w:rFonts w:ascii="Symbol" w:hAnsi="Symbol" w:hint="default"/>
+      </w:rPr>
+    </w:lvl>
+    <w:lvl w:ilvl="4" w:tplc="04090003" w:tentative="1">
+      <w:start w:val="1"/>
+      <w:numFmt w:val="bullet"/>
+      <w:lvlText w:val="o"/>
+      <w:lvlJc w:val="left"/>
+      <w:pPr>
+        <w:ind w:left="3600" w:hanging="360"/>
+      </w:pPr>
+      <w:rPr>
+        <w:rFonts w:ascii="Courier New" w:hAnsi="Courier New" w:cs="Courier New" w:hint="default"/>
+      </w:rPr>
+    </w:lvl>
+    <w:lvl w:ilvl="5" w:tplc="04090005" w:tentative="1">
+      <w:start w:val="1"/>
+      <w:numFmt w:val="bullet"/>
+      <w:lvlText w:val=""/>
+      <w:lvlJc w:val="left"/>
+      <w:pPr>
+        <w:ind w:left="4320" w:hanging="360"/>
+      </w:pPr>
+      <w:rPr>
+        <w:rFonts w:ascii="Wingdings" w:hAnsi="Wingdings" w:hint="default"/>
+      </w:rPr>
+    </w:lvl>
+    <w:lvl w:ilvl="6" w:tplc="04090001" w:tentative="1">
+      <w:start w:val="1"/>
+      <w:numFmt w:val="bullet"/>
+      <w:lvlText w:val=""/>
+      <w:lvlJc w:val="left"/>
+      <w:pPr>
+        <w:ind w:left="5040" w:hanging="360"/>
+      </w:pPr>
+      <w:rPr>
+        <w:rFonts w:ascii="Symbol" w:hAnsi="Symbol" w:hint="default"/>
+      </w:rPr>
+    </w:lvl>
+    <w:lvl w:ilvl="7" w:tplc="04090003" w:tentative="1">
+      <w:start w:val="1"/>
+      <w:numFmt w:val="bullet"/>
+      <w:lvlText w:val="o"/>
+      <w:lvlJc w:val="left"/>
+      <w:pPr>
+        <w:ind w:left="5760" w:hanging="360"/>
+      </w:pPr>
+      <w:rPr>
+        <w:rFonts w:ascii="Courier New" w:hAnsi="Courier New" w:cs="Courier New" w:hint="default"/>
+      </w:rPr>
+    </w:lvl>
+    <w:lvl w:ilvl="8" w:tplc="04090005" w:tentative="1">
+      <w:start w:val="1"/>
+      <w:numFmt w:val="bullet"/>
+      <w:lvlText w:val=""/>
+      <w:lvlJc w:val="left"/>
+      <w:pPr>
+        <w:ind w:left="6480" w:hanging="360"/>
+      </w:pPr>
+      <w:rPr>
+        <w:rFonts w:ascii="Wingdings" w:hAnsi="Wingdings" w:hint="default"/>
+      </w:rPr>
+    </w:lvl>
+  </w:abstractNum>
+  <w:abstractNum w:abstractNumId="2">
     <w:nsid w:val="4F3A2C3C"/>
     <w:multiLevelType w:val="hybridMultilevel"/>
     <w:tmpl w:val="8174D4A6"/>
@@ -1269,7 +2143,7 @@
       </w:rPr>
     </w:lvl>
   </w:abstractNum>
-  <w:abstractNum w:abstractNumId="1">
+  <w:abstractNum w:abstractNumId="3">
     <w:nsid w:val="7109475D"/>
     <w:multiLevelType w:val="hybridMultilevel"/>
     <w:tmpl w:val="0E9CD826"/>
@@ -1356,9 +2230,15 @@
     </w:lvl>
   </w:abstractNum>
   <w:num w:numId="1">
+    <w:abstractNumId w:val="2"/>
+  </w:num>
+  <w:num w:numId="2">
+    <w:abstractNumId w:val="3"/>
+  </w:num>
+  <w:num w:numId="3">
     <w:abstractNumId w:val="0"/>
   </w:num>
-  <w:num w:numId="2">
+  <w:num w:numId="4">
     <w:abstractNumId w:val="1"/>
   </w:num>
 </w:numbering>
@@ -1761,7 +2641,6 @@
   <w:style w:type="character" w:default="1" w:styleId="DefaultParagraphFont">
     <w:name w:val="Default Paragraph Font"/>
     <w:uiPriority w:val="1"/>
-    <w:semiHidden/>
     <w:unhideWhenUsed/>
   </w:style>
   <w:style w:type="table" w:default="1" w:styleId="TableNormal">
@@ -1795,6 +2674,22 @@
       <w:ind w:left="720"/>
       <w:contextualSpacing/>
     </w:pPr>
+  </w:style>
+  <w:style w:type="paragraph" w:styleId="NormalWeb">
+    <w:name w:val="Normal (Web)"/>
+    <w:basedOn w:val="Normal"/>
+    <w:uiPriority w:val="99"/>
+    <w:semiHidden/>
+    <w:unhideWhenUsed/>
+    <w:rsid w:val="00816E3B"/>
+    <w:pPr>
+      <w:spacing w:before="100" w:beforeAutospacing="1" w:after="100" w:afterAutospacing="1" w:line="240" w:lineRule="auto"/>
+    </w:pPr>
+    <w:rPr>
+      <w:rFonts w:ascii="Times New Roman" w:eastAsia="Times New Roman" w:hAnsi="Times New Roman" w:cs="Times New Roman"/>
+      <w:sz w:val="24"/>
+      <w:szCs w:val="24"/>
+    </w:rPr>
   </w:style>
 </w:styles>
 </file>

</xml_diff>